<commit_message>
new address and phone
</commit_message>
<xml_diff>
--- a/Resume_Afif_Patel.docx
+++ b/Resume_Afif_Patel.docx
@@ -225,7 +225,15 @@
           <w:sz w:val="24"/>
           <w:szCs w:val="24"/>
         </w:rPr>
-        <w:t>Software Engineer</w:t>
+        <w:t>Full Stack</w:t>
+      </w:r>
+      <w:r>
+        <w:rPr>
+          <w:color w:val="FFFFFF" w:themeColor="background1"/>
+          <w:sz w:val="24"/>
+          <w:szCs w:val="24"/>
+        </w:rPr>
+        <w:t xml:space="preserve"> Engineer</w:t>
       </w:r>
     </w:p>
     <w:p>
@@ -244,18 +252,9 @@
           <w:szCs w:val="16"/>
         </w:rPr>
       </w:pPr>
-    </w:p>
-    <w:p>
-      <w:pPr>
-        <w:pBdr>
-          <w:top w:val="single" w:sz="4" w:space="1" w:color="2F5496" w:themeColor="accent1" w:themeShade="BF"/>
-          <w:left w:val="single" w:sz="4" w:space="4" w:color="2F5496" w:themeColor="accent1" w:themeShade="BF"/>
-          <w:bottom w:val="single" w:sz="4" w:space="1" w:color="2F5496" w:themeColor="accent1" w:themeShade="BF"/>
-          <w:right w:val="single" w:sz="4" w:space="4" w:color="2F5496" w:themeColor="accent1" w:themeShade="BF"/>
-        </w:pBdr>
-        <w:shd w:val="clear" w:color="auto" w:fill="425370"/>
-        <w:spacing w:after="120"/>
-        <w:rPr>
+      <w:r>
+        <w:rPr>
+          <w:noProof/>
           <w:color w:val="FFFFFF" w:themeColor="background1"/>
           <w:sz w:val="20"/>
           <w:szCs w:val="20"/>
@@ -265,23 +264,18 @@
             </w14:schemeClr>
           </w14:shadow>
         </w:rPr>
-      </w:pPr>
-      <w:r>
-        <w:rPr>
-          <w:noProof/>
-          <w:color w:val="FFFFFF" w:themeColor="background1"/>
-          <w:sz w:val="20"/>
-          <w:szCs w:val="20"/>
-          <w14:shadow w14:blurRad="50800" w14:dist="50800" w14:dir="5400000" w14:sx="0" w14:sy="0" w14:kx="0" w14:ky="0" w14:algn="ctr">
-            <w14:schemeClr w14:val="bg1">
-              <w14:lumMod w14:val="95000"/>
-            </w14:schemeClr>
-          </w14:shadow>
-        </w:rPr>
         <w:drawing>
-          <wp:inline distT="0" distB="0" distL="0" distR="0" wp14:anchorId="02A3AD1C" wp14:editId="5C34B80D">
+          <wp:anchor distT="0" distB="0" distL="114300" distR="114300" simplePos="0" relativeHeight="251696128" behindDoc="0" locked="0" layoutInCell="1" allowOverlap="1" wp14:anchorId="02A3AD1C" wp14:editId="63661B47">
+            <wp:simplePos x="0" y="0"/>
+            <wp:positionH relativeFrom="column">
+              <wp:posOffset>20320</wp:posOffset>
+            </wp:positionH>
+            <wp:positionV relativeFrom="paragraph">
+              <wp:posOffset>99695</wp:posOffset>
+            </wp:positionV>
             <wp:extent cx="154940" cy="164465"/>
-            <wp:effectExtent l="19050" t="19050" r="0" b="26035"/>
+            <wp:effectExtent l="57150" t="76200" r="16510" b="64135"/>
+            <wp:wrapNone/>
             <wp:docPr id="3" name="Picture 3"/>
             <wp:cNvGraphicFramePr>
               <a:graphicFrameLocks xmlns:a="http://schemas.openxmlformats.org/drawingml/2006/main" noChangeAspect="1"/>
@@ -314,55 +308,19 @@
                       <a:avLst/>
                     </a:prstGeom>
                     <a:effectLst>
-                      <a:glow rad="12700">
-                        <a:srgbClr val="8C97A8"/>
+                      <a:glow rad="63500">
+                        <a:schemeClr val="tx2">
+                          <a:lumMod val="60000"/>
+                          <a:lumOff val="40000"/>
+                        </a:schemeClr>
                       </a:glow>
                     </a:effectLst>
                   </pic:spPr>
                 </pic:pic>
               </a:graphicData>
             </a:graphic>
-          </wp:inline>
+          </wp:anchor>
         </w:drawing>
-      </w:r>
-      <w:r>
-        <w:rPr>
-          <w:color w:val="FFFFFF" w:themeColor="background1"/>
-          <w:sz w:val="20"/>
-          <w:szCs w:val="20"/>
-          <w14:shadow w14:blurRad="50800" w14:dist="50800" w14:dir="5400000" w14:sx="0" w14:sy="0" w14:kx="0" w14:ky="0" w14:algn="ctr">
-            <w14:schemeClr w14:val="bg1">
-              <w14:lumMod w14:val="95000"/>
-            </w14:schemeClr>
-          </w14:shadow>
-        </w:rPr>
-        <w:t xml:space="preserve"> </w:t>
-      </w:r>
-      <w:r>
-        <w:rPr>
-          <w:color w:val="FFFFFF" w:themeColor="background1"/>
-          <w:sz w:val="20"/>
-          <w:szCs w:val="20"/>
-          <w14:shadow w14:blurRad="50800" w14:dist="50800" w14:dir="5400000" w14:sx="0" w14:sy="0" w14:kx="0" w14:ky="0" w14:algn="ctr">
-            <w14:schemeClr w14:val="bg1">
-              <w14:lumMod w14:val="95000"/>
-            </w14:schemeClr>
-          </w14:shadow>
-        </w:rPr>
-        <w:t xml:space="preserve"> </w:t>
-      </w:r>
-      <w:r>
-        <w:rPr>
-          <w:color w:val="FFFFFF" w:themeColor="background1"/>
-          <w:sz w:val="20"/>
-          <w:szCs w:val="20"/>
-          <w14:shadow w14:blurRad="50800" w14:dist="50800" w14:dir="5400000" w14:sx="0" w14:sy="0" w14:kx="0" w14:ky="0" w14:algn="ctr">
-            <w14:schemeClr w14:val="bg1">
-              <w14:lumMod w14:val="95000"/>
-            </w14:schemeClr>
-          </w14:shadow>
-        </w:rPr>
-        <w:t xml:space="preserve">Salalah, Oman  </w:t>
       </w:r>
     </w:p>
     <w:p>
@@ -379,6 +337,81 @@
           <w:color w:val="FFFFFF" w:themeColor="background1"/>
           <w:sz w:val="20"/>
           <w:szCs w:val="20"/>
+          <w14:shadow w14:blurRad="50800" w14:dist="50800" w14:dir="5400000" w14:sx="0" w14:sy="0" w14:kx="0" w14:ky="0" w14:algn="ctr">
+            <w14:schemeClr w14:val="bg1">
+              <w14:lumMod w14:val="95000"/>
+            </w14:schemeClr>
+          </w14:shadow>
+        </w:rPr>
+      </w:pPr>
+      <w:r>
+        <w:rPr>
+          <w:color w:val="FFFFFF" w:themeColor="background1"/>
+          <w:sz w:val="20"/>
+          <w:szCs w:val="20"/>
+          <w14:shadow w14:blurRad="50800" w14:dist="50800" w14:dir="5400000" w14:sx="0" w14:sy="0" w14:kx="0" w14:ky="0" w14:algn="ctr">
+            <w14:schemeClr w14:val="bg1">
+              <w14:lumMod w14:val="95000"/>
+            </w14:schemeClr>
+          </w14:shadow>
+        </w:rPr>
+        <w:t xml:space="preserve">         </w:t>
+      </w:r>
+      <w:r>
+        <w:rPr>
+          <w:color w:val="FFFFFF" w:themeColor="background1"/>
+          <w:sz w:val="20"/>
+          <w:szCs w:val="20"/>
+          <w14:shadow w14:blurRad="50800" w14:dist="50800" w14:dir="5400000" w14:sx="0" w14:sy="0" w14:kx="0" w14:ky="0" w14:algn="ctr">
+            <w14:schemeClr w14:val="bg1">
+              <w14:lumMod w14:val="95000"/>
+            </w14:schemeClr>
+          </w14:shadow>
+        </w:rPr>
+        <w:t>Mississauga</w:t>
+      </w:r>
+      <w:r>
+        <w:rPr>
+          <w:color w:val="FFFFFF" w:themeColor="background1"/>
+          <w:sz w:val="20"/>
+          <w:szCs w:val="20"/>
+          <w14:shadow w14:blurRad="50800" w14:dist="50800" w14:dir="5400000" w14:sx="0" w14:sy="0" w14:kx="0" w14:ky="0" w14:algn="ctr">
+            <w14:schemeClr w14:val="bg1">
+              <w14:lumMod w14:val="95000"/>
+            </w14:schemeClr>
+          </w14:shadow>
+        </w:rPr>
+        <w:t>, O</w:t>
+      </w:r>
+      <w:r>
+        <w:rPr>
+          <w:color w:val="FFFFFF" w:themeColor="background1"/>
+          <w:sz w:val="20"/>
+          <w:szCs w:val="20"/>
+          <w14:shadow w14:blurRad="50800" w14:dist="50800" w14:dir="5400000" w14:sx="0" w14:sy="0" w14:kx="0" w14:ky="0" w14:algn="ctr">
+            <w14:schemeClr w14:val="bg1">
+              <w14:lumMod w14:val="95000"/>
+            </w14:schemeClr>
+          </w14:shadow>
+        </w:rPr>
+        <w:t>N, CA</w:t>
+      </w:r>
+    </w:p>
+    <w:p>
+      <w:pPr>
+        <w:pBdr>
+          <w:top w:val="single" w:sz="4" w:space="1" w:color="2F5496" w:themeColor="accent1" w:themeShade="BF"/>
+          <w:left w:val="single" w:sz="4" w:space="4" w:color="2F5496" w:themeColor="accent1" w:themeShade="BF"/>
+          <w:bottom w:val="single" w:sz="4" w:space="1" w:color="2F5496" w:themeColor="accent1" w:themeShade="BF"/>
+          <w:right w:val="single" w:sz="4" w:space="4" w:color="2F5496" w:themeColor="accent1" w:themeShade="BF"/>
+        </w:pBdr>
+        <w:shd w:val="clear" w:color="auto" w:fill="425370"/>
+        <w:spacing w:after="120"/>
+        <w:jc w:val="right"/>
+        <w:rPr>
+          <w:color w:val="FFFFFF" w:themeColor="background1"/>
+          <w:sz w:val="20"/>
+          <w:szCs w:val="20"/>
         </w:rPr>
       </w:pPr>
       <w:r>
@@ -389,9 +422,17 @@
           <w:szCs w:val="20"/>
         </w:rPr>
         <w:drawing>
-          <wp:inline distT="0" distB="0" distL="0" distR="0" wp14:anchorId="6D85C35B" wp14:editId="3FA47BD6">
-            <wp:extent cx="155448" cy="155448"/>
-            <wp:effectExtent l="19050" t="19050" r="16510" b="16510"/>
+          <wp:anchor distT="0" distB="0" distL="114300" distR="114300" simplePos="0" relativeHeight="251697152" behindDoc="0" locked="0" layoutInCell="1" allowOverlap="1" wp14:anchorId="6D85C35B" wp14:editId="5D84D150">
+            <wp:simplePos x="0" y="0"/>
+            <wp:positionH relativeFrom="column">
+              <wp:posOffset>20320</wp:posOffset>
+            </wp:positionH>
+            <wp:positionV relativeFrom="paragraph">
+              <wp:posOffset>13335</wp:posOffset>
+            </wp:positionV>
+            <wp:extent cx="154940" cy="154940"/>
+            <wp:effectExtent l="76200" t="76200" r="73660" b="54610"/>
+            <wp:wrapNone/>
             <wp:docPr id="4" name="Picture 4"/>
             <wp:cNvGraphicFramePr>
               <a:graphicFrameLocks xmlns:a="http://schemas.openxmlformats.org/drawingml/2006/main" noChangeAspect="1"/>
@@ -418,13 +459,13 @@
                   <pic:spPr>
                     <a:xfrm>
                       <a:off x="0" y="0"/>
-                      <a:ext cx="155448" cy="155448"/>
+                      <a:ext cx="154940" cy="154940"/>
                     </a:xfrm>
                     <a:prstGeom prst="rect">
                       <a:avLst/>
                     </a:prstGeom>
                     <a:effectLst>
-                      <a:glow rad="12700">
+                      <a:glow rad="63500">
                         <a:srgbClr val="8C97A8"/>
                       </a:glow>
                     </a:effectLst>
@@ -432,7 +473,7 @@
                 </pic:pic>
               </a:graphicData>
             </a:graphic>
-          </wp:inline>
+          </wp:anchor>
         </w:drawing>
       </w:r>
       <w:r>
@@ -441,7 +482,15 @@
           <w:sz w:val="20"/>
           <w:szCs w:val="20"/>
         </w:rPr>
-        <w:t xml:space="preserve"> afifpatel.aag@gmail.com</w:t>
+        <w:t xml:space="preserve"> </w:t>
+      </w:r>
+      <w:r>
+        <w:rPr>
+          <w:color w:val="FFFFFF" w:themeColor="background1"/>
+          <w:sz w:val="20"/>
+          <w:szCs w:val="20"/>
+        </w:rPr>
+        <w:t>afifpatel.aag@gmail.com</w:t>
       </w:r>
     </w:p>
     <w:p>
@@ -464,11 +513,92 @@
         <w:rPr>
           <w:noProof/>
           <w:color w:val="FFFFFF" w:themeColor="background1"/>
+          <w:sz w:val="16"/>
+          <w:szCs w:val="16"/>
         </w:rPr>
         <w:drawing>
-          <wp:inline distT="0" distB="0" distL="0" distR="0" wp14:anchorId="242F8B4C" wp14:editId="4EFFB22F">
+          <wp:anchor distT="0" distB="0" distL="114300" distR="114300" simplePos="0" relativeHeight="251699200" behindDoc="0" locked="0" layoutInCell="1" allowOverlap="1" wp14:anchorId="36289D67" wp14:editId="31ECA8F4">
+            <wp:simplePos x="0" y="0"/>
+            <wp:positionH relativeFrom="column">
+              <wp:posOffset>-391</wp:posOffset>
+            </wp:positionH>
+            <wp:positionV relativeFrom="paragraph">
+              <wp:posOffset>241740</wp:posOffset>
+            </wp:positionV>
+            <wp:extent cx="189914" cy="189914"/>
+            <wp:effectExtent l="57150" t="57150" r="57785" b="57785"/>
+            <wp:wrapNone/>
+            <wp:docPr id="2" name="Picture 2"/>
+            <wp:cNvGraphicFramePr>
+              <a:graphicFrameLocks xmlns:a="http://schemas.openxmlformats.org/drawingml/2006/main" noChangeAspect="1"/>
+            </wp:cNvGraphicFramePr>
+            <a:graphic xmlns:a="http://schemas.openxmlformats.org/drawingml/2006/main">
+              <a:graphicData uri="http://schemas.openxmlformats.org/drawingml/2006/picture">
+                <pic:pic xmlns:pic="http://schemas.openxmlformats.org/drawingml/2006/picture">
+                  <pic:nvPicPr>
+                    <pic:cNvPr id="2" name="smicon-linkedin.png"/>
+                    <pic:cNvPicPr/>
+                  </pic:nvPicPr>
+                  <pic:blipFill>
+                    <a:blip r:embed="rId11" cstate="print">
+                      <a:extLst>
+                        <a:ext uri="{28A0092B-C50C-407E-A947-70E740481C1C}">
+                          <a14:useLocalDpi xmlns:a14="http://schemas.microsoft.com/office/drawing/2010/main" val="0"/>
+                        </a:ext>
+                        <a:ext uri="{837473B0-CC2E-450A-ABE3-18F120FF3D39}">
+                          <a1611:picAttrSrcUrl xmlns:a1611="http://schemas.microsoft.com/office/drawing/2016/11/main" r:id="rId12"/>
+                        </a:ext>
+                      </a:extLst>
+                    </a:blip>
+                    <a:stretch>
+                      <a:fillRect/>
+                    </a:stretch>
+                  </pic:blipFill>
+                  <pic:spPr>
+                    <a:xfrm>
+                      <a:off x="0" y="0"/>
+                      <a:ext cx="189914" cy="189914"/>
+                    </a:xfrm>
+                    <a:prstGeom prst="rect">
+                      <a:avLst/>
+                    </a:prstGeom>
+                    <a:effectLst>
+                      <a:glow rad="63500">
+                        <a:srgbClr val="8C97A8">
+                          <a:alpha val="99000"/>
+                        </a:srgbClr>
+                      </a:glow>
+                    </a:effectLst>
+                  </pic:spPr>
+                </pic:pic>
+              </a:graphicData>
+            </a:graphic>
+            <wp14:sizeRelH relativeFrom="margin">
+              <wp14:pctWidth>0</wp14:pctWidth>
+            </wp14:sizeRelH>
+            <wp14:sizeRelV relativeFrom="margin">
+              <wp14:pctHeight>0</wp14:pctHeight>
+            </wp14:sizeRelV>
+          </wp:anchor>
+        </w:drawing>
+      </w:r>
+      <w:r>
+        <w:rPr>
+          <w:noProof/>
+          <w:color w:val="FFFFFF" w:themeColor="background1"/>
+        </w:rPr>
+        <w:drawing>
+          <wp:anchor distT="0" distB="0" distL="114300" distR="114300" simplePos="0" relativeHeight="251698176" behindDoc="0" locked="0" layoutInCell="1" allowOverlap="1" wp14:anchorId="242F8B4C" wp14:editId="0B2B4F85">
+            <wp:simplePos x="0" y="0"/>
+            <wp:positionH relativeFrom="column">
+              <wp:posOffset>21102</wp:posOffset>
+            </wp:positionH>
+            <wp:positionV relativeFrom="paragraph">
+              <wp:posOffset>24130</wp:posOffset>
+            </wp:positionV>
             <wp:extent cx="155448" cy="109728"/>
-            <wp:effectExtent l="19050" t="19050" r="16510" b="24130"/>
+            <wp:effectExtent l="76200" t="76200" r="73660" b="81280"/>
+            <wp:wrapNone/>
             <wp:docPr id="6" name="Picture 6"/>
             <wp:cNvGraphicFramePr>
               <a:graphicFrameLocks xmlns:a="http://schemas.openxmlformats.org/drawingml/2006/main" noChangeAspect="1"/>
@@ -481,7 +611,7 @@
                     <pic:cNvPicPr/>
                   </pic:nvPicPr>
                   <pic:blipFill>
-                    <a:blip r:embed="rId11">
+                    <a:blip r:embed="rId13">
                       <a:extLst>
                         <a:ext uri="{28A0092B-C50C-407E-A947-70E740481C1C}">
                           <a14:useLocalDpi xmlns:a14="http://schemas.microsoft.com/office/drawing/2010/main" val="0"/>
@@ -501,7 +631,7 @@
                       <a:avLst/>
                     </a:prstGeom>
                     <a:effectLst>
-                      <a:glow rad="12700">
+                      <a:glow rad="63500">
                         <a:srgbClr val="8C97A8">
                           <a:alpha val="99000"/>
                         </a:srgbClr>
@@ -511,7 +641,7 @@
                 </pic:pic>
               </a:graphicData>
             </a:graphic>
-          </wp:inline>
+          </wp:anchor>
         </w:drawing>
       </w:r>
       <w:r>
@@ -520,7 +650,73 @@
           <w:sz w:val="20"/>
           <w:szCs w:val="20"/>
         </w:rPr>
-        <w:t xml:space="preserve"> +968 9387 9435</w:t>
+        <w:t xml:space="preserve">         (</w:t>
+      </w:r>
+      <w:r>
+        <w:rPr>
+          <w:color w:val="FFFFFF" w:themeColor="background1"/>
+          <w:sz w:val="20"/>
+          <w:szCs w:val="20"/>
+        </w:rPr>
+        <w:t>+</w:t>
+      </w:r>
+      <w:r>
+        <w:rPr>
+          <w:color w:val="FFFFFF" w:themeColor="background1"/>
+          <w:sz w:val="20"/>
+          <w:szCs w:val="20"/>
+        </w:rPr>
+        <w:t>1</w:t>
+      </w:r>
+      <w:r>
+        <w:rPr>
+          <w:color w:val="FFFFFF" w:themeColor="background1"/>
+          <w:sz w:val="20"/>
+          <w:szCs w:val="20"/>
+        </w:rPr>
+        <w:t>)</w:t>
+      </w:r>
+      <w:r>
+        <w:rPr>
+          <w:color w:val="FFFFFF" w:themeColor="background1"/>
+          <w:sz w:val="20"/>
+          <w:szCs w:val="20"/>
+        </w:rPr>
+        <w:t xml:space="preserve"> </w:t>
+      </w:r>
+      <w:r>
+        <w:rPr>
+          <w:color w:val="FFFFFF" w:themeColor="background1"/>
+          <w:sz w:val="20"/>
+          <w:szCs w:val="20"/>
+        </w:rPr>
+        <w:t>647</w:t>
+      </w:r>
+      <w:r>
+        <w:rPr>
+          <w:color w:val="FFFFFF" w:themeColor="background1"/>
+          <w:sz w:val="20"/>
+          <w:szCs w:val="20"/>
+        </w:rPr>
+        <w:t>-</w:t>
+      </w:r>
+      <w:r>
+        <w:rPr>
+          <w:color w:val="FFFFFF" w:themeColor="background1"/>
+          <w:sz w:val="20"/>
+          <w:szCs w:val="20"/>
+        </w:rPr>
+        <w:t>952-</w:t>
+      </w:r>
+      <w:bookmarkStart w:id="0" w:name="_GoBack"/>
+      <w:bookmarkEnd w:id="0"/>
+      <w:r>
+        <w:rPr>
+          <w:color w:val="FFFFFF" w:themeColor="background1"/>
+          <w:sz w:val="20"/>
+          <w:szCs w:val="20"/>
+        </w:rPr>
+        <w:t>3834</w:t>
       </w:r>
     </w:p>
     <w:p>
@@ -533,48 +729,29 @@
         </w:pBdr>
         <w:shd w:val="clear" w:color="auto" w:fill="425370"/>
         <w:spacing w:after="120"/>
-        <w:rPr>
-          <w:color w:val="FFFFFF" w:themeColor="background1"/>
-          <w:sz w:val="20"/>
-          <w:szCs w:val="20"/>
-        </w:rPr>
-      </w:pPr>
-      <w:r>
-        <w:pict w14:anchorId="42638B2B">
-          <v:shape id="Picture 9" o:spid="_x0000_i1026" type="#_x0000_t75" style="width:12.25pt;height:12.25pt;visibility:visible;mso-wrap-style:square;mso-wrap-distance-left:0;mso-wrap-distance-right:3.6pt;mso-position-horizontal:left;mso-position-horizontal-relative:text;mso-position-vertical:absolute;mso-position-vertical-relative:text" o:allowoverlap="f">
-            <v:imagedata r:id="rId12" o:title=""/>
-          </v:shape>
-        </w:pict>
-      </w:r>
-      <w:r>
-        <w:t xml:space="preserve"> </w:t>
-      </w:r>
-      <w:r>
-        <w:rPr>
-          <w:color w:val="FFFFFF" w:themeColor="background1"/>
-          <w:sz w:val="20"/>
-          <w:szCs w:val="20"/>
-        </w:rPr>
-        <w:t xml:space="preserve"> </w:t>
-      </w:r>
-      <w:r>
-        <w:rPr>
-          <w:color w:val="FFFFFF" w:themeColor="background1"/>
-          <w:sz w:val="20"/>
-          <w:szCs w:val="20"/>
-        </w:rPr>
-        <w:t>linkedIn.com/</w:t>
-      </w:r>
-      <w:proofErr w:type="spellStart"/>
-      <w:r>
-        <w:rPr>
-          <w:color w:val="FFFFFF" w:themeColor="background1"/>
-          <w:sz w:val="20"/>
-          <w:szCs w:val="20"/>
-        </w:rPr>
-        <w:t>afif.patel</w:t>
-      </w:r>
-      <w:proofErr w:type="spellEnd"/>
+        <w:jc w:val="center"/>
+        <w:rPr>
+          <w:color w:val="FFFFFF" w:themeColor="background1"/>
+          <w:sz w:val="20"/>
+          <w:szCs w:val="20"/>
+        </w:rPr>
+      </w:pPr>
+      <w:r>
+        <w:rPr>
+          <w:color w:val="FFFFFF" w:themeColor="background1"/>
+          <w:sz w:val="20"/>
+          <w:szCs w:val="20"/>
+        </w:rPr>
+        <w:t xml:space="preserve">     </w:t>
+      </w:r>
+      <w:r>
+        <w:rPr>
+          <w:color w:val="FFFFFF" w:themeColor="background1"/>
+          <w:sz w:val="20"/>
+          <w:szCs w:val="20"/>
+        </w:rPr>
+        <w:t>linkedIn.com/afif.patel</w:t>
+      </w:r>
     </w:p>
     <w:p>
       <w:pPr>
@@ -590,23 +767,34 @@
           <w:color w:val="FFFFFF" w:themeColor="background1"/>
           <w:sz w:val="20"/>
           <w:szCs w:val="20"/>
-          <w14:glow w14:rad="0">
-            <w14:srgbClr w14:val="425370"/>
+        </w:rPr>
+      </w:pPr>
+      <w:r>
+        <w:rPr>
+          <w:noProof/>
+          <w:color w:val="FFFFFF" w:themeColor="background1"/>
+          <w:sz w:val="20"/>
+          <w:szCs w:val="20"/>
+          <w14:glow w14:rad="63500">
+            <w14:schemeClr w14:val="tx2">
+              <w14:lumMod w14:val="60000"/>
+              <w14:lumOff w14:val="40000"/>
+            </w14:schemeClr>
           </w14:glow>
         </w:rPr>
-      </w:pPr>
-      <w:r>
-        <w:rPr>
-          <w:noProof/>
-          <w:color w:val="FFFFFF" w:themeColor="background1"/>
-          <w:sz w:val="20"/>
-          <w:szCs w:val="20"/>
-        </w:rPr>
         <w:drawing>
-          <wp:inline distT="0" distB="0" distL="0" distR="0" wp14:anchorId="7FDEBF24" wp14:editId="1F57D612">
-            <wp:extent cx="155448" cy="155448"/>
-            <wp:effectExtent l="0" t="0" r="0" b="0"/>
-            <wp:docPr id="17" name="Picture 17"/>
+          <wp:anchor distT="0" distB="0" distL="114300" distR="114300" simplePos="0" relativeHeight="251695104" behindDoc="0" locked="0" layoutInCell="1" allowOverlap="1" wp14:anchorId="38B016BE" wp14:editId="1E16E534">
+            <wp:simplePos x="0" y="0"/>
+            <wp:positionH relativeFrom="column">
+              <wp:posOffset>29894</wp:posOffset>
+            </wp:positionH>
+            <wp:positionV relativeFrom="paragraph">
+              <wp:posOffset>22225</wp:posOffset>
+            </wp:positionV>
+            <wp:extent cx="154745" cy="154745"/>
+            <wp:effectExtent l="76200" t="76200" r="36195" b="74295"/>
+            <wp:wrapNone/>
+            <wp:docPr id="1" name="Graphic 1"/>
             <wp:cNvGraphicFramePr>
               <a:graphicFrameLocks xmlns:a="http://schemas.openxmlformats.org/drawingml/2006/main" noChangeAspect="1"/>
             </wp:cNvGraphicFramePr>
@@ -614,14 +802,20 @@
               <a:graphicData uri="http://schemas.openxmlformats.org/drawingml/2006/picture">
                 <pic:pic xmlns:pic="http://schemas.openxmlformats.org/drawingml/2006/picture">
                   <pic:nvPicPr>
-                    <pic:cNvPr id="17" name="th?u=http%3a%2f%2fdxf1.com%2fimages%2fjdownloads%2fscreenshots%2fthumbnails%2fskype-01.png&amp;ehk=1%2f6Xc4McqR36S%2fQKYkCpYw&amp;r=0&amp;pid=OfficeInsert"/>
+                    <pic:cNvPr id="1" name="Website-595b40b75ba036ed117d8c0c.svg"/>
                     <pic:cNvPicPr/>
                   </pic:nvPicPr>
                   <pic:blipFill>
-                    <a:blip r:embed="rId13" cstate="print">
+                    <a:blip r:embed="rId14" cstate="print">
                       <a:extLst>
                         <a:ext uri="{28A0092B-C50C-407E-A947-70E740481C1C}">
                           <a14:useLocalDpi xmlns:a14="http://schemas.microsoft.com/office/drawing/2010/main" val="0"/>
+                        </a:ext>
+                        <a:ext uri="{96DAC541-7B7A-43D3-8B79-37D633B846F1}">
+                          <asvg:svgBlip xmlns:asvg="http://schemas.microsoft.com/office/drawing/2016/SVG/main" r:embed="rId15"/>
+                        </a:ext>
+                        <a:ext uri="{837473B0-CC2E-450A-ABE3-18F120FF3D39}">
+                          <a1611:picAttrSrcUrl xmlns:a1611="http://schemas.microsoft.com/office/drawing/2016/11/main" r:id="rId16"/>
                         </a:ext>
                       </a:extLst>
                     </a:blip>
@@ -632,16 +826,29 @@
                   <pic:spPr>
                     <a:xfrm>
                       <a:off x="0" y="0"/>
-                      <a:ext cx="155448" cy="155448"/>
+                      <a:ext cx="154745" cy="154745"/>
                     </a:xfrm>
                     <a:prstGeom prst="rect">
                       <a:avLst/>
                     </a:prstGeom>
+                    <a:effectLst>
+                      <a:glow rad="63500">
+                        <a:srgbClr val="8C97A8">
+                          <a:alpha val="99000"/>
+                        </a:srgbClr>
+                      </a:glow>
+                    </a:effectLst>
                   </pic:spPr>
                 </pic:pic>
               </a:graphicData>
             </a:graphic>
-          </wp:inline>
+            <wp14:sizeRelH relativeFrom="margin">
+              <wp14:pctWidth>0</wp14:pctWidth>
+            </wp14:sizeRelH>
+            <wp14:sizeRelV relativeFrom="margin">
+              <wp14:pctHeight>0</wp14:pctHeight>
+            </wp14:sizeRelV>
+          </wp:anchor>
         </w:drawing>
       </w:r>
       <w:r>
@@ -650,6 +857,14 @@
           <w:sz w:val="20"/>
           <w:szCs w:val="20"/>
         </w:rPr>
+        <w:t xml:space="preserve">        </w:t>
+      </w:r>
+      <w:r>
+        <w:rPr>
+          <w:color w:val="FFFFFF" w:themeColor="background1"/>
+          <w:sz w:val="20"/>
+          <w:szCs w:val="20"/>
+        </w:rPr>
         <w:t xml:space="preserve"> </w:t>
       </w:r>
       <w:r>
@@ -658,26 +873,8 @@
           <w:sz w:val="20"/>
           <w:szCs w:val="20"/>
         </w:rPr>
-        <w:t xml:space="preserve"> </w:t>
-      </w:r>
-      <w:proofErr w:type="spellStart"/>
-      <w:r>
-        <w:rPr>
-          <w:color w:val="FFFFFF" w:themeColor="background1"/>
-          <w:sz w:val="20"/>
-          <w:szCs w:val="20"/>
-        </w:rPr>
-        <w:t>afif</w:t>
-      </w:r>
-      <w:r>
-        <w:rPr>
-          <w:color w:val="FFFFFF" w:themeColor="background1"/>
-          <w:sz w:val="20"/>
-          <w:szCs w:val="20"/>
-        </w:rPr>
-        <w:t>patel.aag</w:t>
-      </w:r>
-      <w:proofErr w:type="spellEnd"/>
+        <w:t>afifpatel.github.io</w:t>
+      </w:r>
     </w:p>
     <w:p>
       <w:pPr>
@@ -713,6 +910,19 @@
           <w:color w:val="FFFFFF" w:themeColor="background1"/>
           <w:sz w:val="20"/>
           <w:szCs w:val="20"/>
+          <w14:glow w14:rad="0">
+            <w14:schemeClr w14:val="tx1">
+              <w14:lumMod w14:val="50000"/>
+              <w14:lumOff w14:val="50000"/>
+            </w14:schemeClr>
+          </w14:glow>
+          <w14:textFill>
+            <w14:solidFill>
+              <w14:schemeClr w14:val="bg1">
+                <w14:alpha w14:val="1000"/>
+              </w14:schemeClr>
+            </w14:solidFill>
+          </w14:textFill>
         </w:rPr>
       </w:pPr>
       <w:r>
@@ -742,6 +952,13 @@
           <w:color w:val="FFFFFF" w:themeColor="background1"/>
           <w:sz w:val="16"/>
           <w:szCs w:val="16"/>
+          <w14:textOutline w14:w="9525" w14:cap="rnd" w14:cmpd="sng" w14:algn="ctr">
+            <w14:solidFill>
+              <w14:schemeClr w14:val="bg1"/>
+            </w14:solidFill>
+            <w14:prstDash w14:val="solid"/>
+            <w14:bevel/>
+          </w14:textOutline>
         </w:rPr>
       </w:pPr>
     </w:p>
@@ -756,7 +973,6 @@
         <w:shd w:val="clear" w:color="auto" w:fill="425370"/>
         <w:spacing w:after="0"/>
         <w:contextualSpacing/>
-        <w:jc w:val="both"/>
         <w:rPr>
           <w:color w:val="FFFFFF" w:themeColor="background1"/>
           <w:sz w:val="20"/>
@@ -801,39 +1017,7 @@
           <w:sz w:val="20"/>
           <w:szCs w:val="20"/>
         </w:rPr>
-        <w:t>developer, system admin</w:t>
-      </w:r>
-      <w:r>
-        <w:rPr>
-          <w:color w:val="FFFFFF" w:themeColor="background1"/>
-          <w:sz w:val="20"/>
-          <w:szCs w:val="20"/>
-        </w:rPr>
-        <w:t>istrator</w:t>
-      </w:r>
-      <w:r>
-        <w:rPr>
-          <w:color w:val="FFFFFF" w:themeColor="background1"/>
-          <w:sz w:val="20"/>
-          <w:szCs w:val="20"/>
-        </w:rPr>
-        <w:t xml:space="preserve"> and a </w:t>
-      </w:r>
-      <w:r>
-        <w:rPr>
-          <w:color w:val="FFFFFF" w:themeColor="background1"/>
-          <w:sz w:val="20"/>
-          <w:szCs w:val="20"/>
-        </w:rPr>
-        <w:t>c</w:t>
-      </w:r>
-      <w:r>
-        <w:rPr>
-          <w:color w:val="FFFFFF" w:themeColor="background1"/>
-          <w:sz w:val="20"/>
-          <w:szCs w:val="20"/>
-        </w:rPr>
-        <w:t>omputer</w:t>
+        <w:t>software engineer with 4+ years of experience</w:t>
       </w:r>
       <w:r>
         <w:rPr>
@@ -842,6 +1026,30 @@
           <w:szCs w:val="20"/>
         </w:rPr>
         <w:t xml:space="preserve"> </w:t>
+      </w:r>
+      <w:r>
+        <w:rPr>
+          <w:color w:val="FFFFFF" w:themeColor="background1"/>
+          <w:sz w:val="20"/>
+          <w:szCs w:val="20"/>
+        </w:rPr>
+        <w:t>&amp;</w:t>
+      </w:r>
+      <w:r>
+        <w:rPr>
+          <w:color w:val="FFFFFF" w:themeColor="background1"/>
+          <w:sz w:val="20"/>
+          <w:szCs w:val="20"/>
+        </w:rPr>
+        <w:t xml:space="preserve"> </w:t>
+      </w:r>
+      <w:r>
+        <w:rPr>
+          <w:color w:val="FFFFFF" w:themeColor="background1"/>
+          <w:sz w:val="20"/>
+          <w:szCs w:val="20"/>
+        </w:rPr>
+        <w:t>master’s in computer science;</w:t>
       </w:r>
     </w:p>
     <w:p>
@@ -855,103 +1063,19 @@
         <w:shd w:val="clear" w:color="auto" w:fill="425370"/>
         <w:spacing w:after="0"/>
         <w:contextualSpacing/>
-        <w:jc w:val="both"/>
-        <w:rPr>
-          <w:color w:val="FFFFFF" w:themeColor="background1"/>
-          <w:sz w:val="20"/>
-          <w:szCs w:val="20"/>
-        </w:rPr>
-      </w:pPr>
-      <w:r>
-        <w:rPr>
-          <w:color w:val="FFFFFF" w:themeColor="background1"/>
-          <w:sz w:val="20"/>
-          <w:szCs w:val="20"/>
-        </w:rPr>
-        <w:t>s</w:t>
-      </w:r>
-      <w:r>
-        <w:rPr>
-          <w:color w:val="FFFFFF" w:themeColor="background1"/>
-          <w:sz w:val="20"/>
-          <w:szCs w:val="20"/>
-        </w:rPr>
-        <w:t xml:space="preserve">cience </w:t>
-      </w:r>
-      <w:r>
-        <w:rPr>
-          <w:color w:val="FFFFFF" w:themeColor="background1"/>
-          <w:sz w:val="20"/>
-          <w:szCs w:val="20"/>
-        </w:rPr>
-        <w:t>m</w:t>
-      </w:r>
-      <w:r>
-        <w:rPr>
-          <w:color w:val="FFFFFF" w:themeColor="background1"/>
-          <w:sz w:val="20"/>
-          <w:szCs w:val="20"/>
-        </w:rPr>
-        <w:t>asters (USA)</w:t>
-      </w:r>
-      <w:r>
-        <w:rPr>
-          <w:color w:val="FFFFFF" w:themeColor="background1"/>
-          <w:sz w:val="20"/>
-          <w:szCs w:val="20"/>
-        </w:rPr>
-        <w:t>, having</w:t>
-      </w:r>
-    </w:p>
-    <w:p>
-      <w:pPr>
-        <w:pBdr>
-          <w:top w:val="single" w:sz="4" w:space="1" w:color="2F5496" w:themeColor="accent1" w:themeShade="BF"/>
-          <w:left w:val="single" w:sz="4" w:space="4" w:color="2F5496" w:themeColor="accent1" w:themeShade="BF"/>
-          <w:bottom w:val="single" w:sz="4" w:space="1" w:color="2F5496" w:themeColor="accent1" w:themeShade="BF"/>
-          <w:right w:val="single" w:sz="4" w:space="4" w:color="2F5496" w:themeColor="accent1" w:themeShade="BF"/>
-        </w:pBdr>
-        <w:shd w:val="clear" w:color="auto" w:fill="425370"/>
-        <w:spacing w:after="0"/>
-        <w:contextualSpacing/>
-        <w:jc w:val="both"/>
-        <w:rPr>
-          <w:color w:val="FFFFFF" w:themeColor="background1"/>
-          <w:sz w:val="20"/>
-          <w:szCs w:val="20"/>
-        </w:rPr>
-      </w:pPr>
-      <w:r>
-        <w:rPr>
-          <w:color w:val="FFFFFF" w:themeColor="background1"/>
-          <w:sz w:val="20"/>
-          <w:szCs w:val="20"/>
-        </w:rPr>
-        <w:t>3+ years</w:t>
-      </w:r>
-      <w:r>
-        <w:rPr>
-          <w:color w:val="FFFFFF" w:themeColor="background1"/>
-          <w:sz w:val="20"/>
-          <w:szCs w:val="20"/>
-        </w:rPr>
-        <w:t xml:space="preserve"> o</w:t>
-      </w:r>
-      <w:r>
-        <w:rPr>
-          <w:color w:val="FFFFFF" w:themeColor="background1"/>
-          <w:sz w:val="20"/>
-          <w:szCs w:val="20"/>
-        </w:rPr>
-        <w:t xml:space="preserve">f </w:t>
-      </w:r>
-      <w:r>
-        <w:rPr>
-          <w:color w:val="FFFFFF" w:themeColor="background1"/>
-          <w:sz w:val="20"/>
-          <w:szCs w:val="20"/>
-        </w:rPr>
-        <w:t>experience.</w:t>
+        <w:rPr>
+          <w:color w:val="FFFFFF" w:themeColor="background1"/>
+          <w:sz w:val="20"/>
+          <w:szCs w:val="20"/>
+        </w:rPr>
+      </w:pPr>
+      <w:r>
+        <w:rPr>
+          <w:color w:val="FFFFFF" w:themeColor="background1"/>
+          <w:sz w:val="20"/>
+          <w:szCs w:val="20"/>
+        </w:rPr>
+        <w:t>29 years old Asian holding a Canadian PR.</w:t>
       </w:r>
     </w:p>
     <w:p>
@@ -1738,23 +1862,13 @@
         </w:rPr>
         <w:t xml:space="preserve">SASS, </w:t>
       </w:r>
-      <w:proofErr w:type="spellStart"/>
       <w:r>
         <w:rPr>
           <w:color w:val="FFFFFF" w:themeColor="background1"/>
           <w:sz w:val="18"/>
           <w:szCs w:val="18"/>
         </w:rPr>
-        <w:t>npm</w:t>
-      </w:r>
-      <w:proofErr w:type="spellEnd"/>
-      <w:r>
-        <w:rPr>
-          <w:color w:val="FFFFFF" w:themeColor="background1"/>
-          <w:sz w:val="18"/>
-          <w:szCs w:val="18"/>
-        </w:rPr>
-        <w:t>, webpack, Babel.</w:t>
+        <w:t>npm, webpack, Babel.</w:t>
       </w:r>
     </w:p>
     <w:p>
@@ -2990,7 +3104,7 @@
           <w:sz w:val="18"/>
           <w:szCs w:val="18"/>
         </w:rPr>
-        <w:t>, Servlets, WebSphere, Apache Tomcat, SCRUM, Agile, UNIX, Shell Scripting</w:t>
+        <w:t>,</w:t>
       </w:r>
       <w:r>
         <w:rPr>
@@ -2998,7 +3112,7 @@
           <w:sz w:val="18"/>
           <w:szCs w:val="18"/>
         </w:rPr>
-        <w:t xml:space="preserve">, </w:t>
+        <w:t xml:space="preserve"> Docker</w:t>
       </w:r>
       <w:r>
         <w:rPr>
@@ -3006,23 +3120,32 @@
           <w:sz w:val="18"/>
           <w:szCs w:val="18"/>
         </w:rPr>
-        <w:t>Python, C, C++</w:t>
-      </w:r>
-      <w:r>
+        <w:t xml:space="preserve">, </w:t>
+      </w:r>
+    </w:p>
+    <w:p>
+      <w:pPr>
+        <w:pBdr>
+          <w:top w:val="single" w:sz="4" w:space="1" w:color="2F5496" w:themeColor="accent1" w:themeShade="BF"/>
+          <w:left w:val="single" w:sz="4" w:space="4" w:color="2F5496" w:themeColor="accent1" w:themeShade="BF"/>
+          <w:bottom w:val="single" w:sz="4" w:space="1" w:color="2F5496" w:themeColor="accent1" w:themeShade="BF"/>
+          <w:right w:val="single" w:sz="4" w:space="4" w:color="2F5496" w:themeColor="accent1" w:themeShade="BF"/>
+        </w:pBdr>
+        <w:shd w:val="clear" w:color="auto" w:fill="425370"/>
+        <w:spacing w:after="0"/>
         <w:rPr>
           <w:color w:val="FFFFFF" w:themeColor="background1"/>
           <w:sz w:val="18"/>
           <w:szCs w:val="18"/>
         </w:rPr>
-        <w:t>, QTP</w:t>
-      </w:r>
+      </w:pPr>
       <w:r>
         <w:rPr>
           <w:color w:val="FFFFFF" w:themeColor="background1"/>
           <w:sz w:val="18"/>
           <w:szCs w:val="18"/>
         </w:rPr>
-        <w:t xml:space="preserve">, UTF, Selenium, Hadoop, </w:t>
+        <w:t xml:space="preserve">AWS, </w:t>
       </w:r>
       <w:r>
         <w:rPr>
@@ -3030,7 +3153,71 @@
           <w:sz w:val="18"/>
           <w:szCs w:val="18"/>
         </w:rPr>
-        <w:t>PHP</w:t>
+        <w:t>W</w:t>
+      </w:r>
+      <w:r>
+        <w:rPr>
+          <w:color w:val="FFFFFF" w:themeColor="background1"/>
+          <w:sz w:val="18"/>
+          <w:szCs w:val="18"/>
+        </w:rPr>
+        <w:t>AS</w:t>
+      </w:r>
+      <w:r>
+        <w:rPr>
+          <w:color w:val="FFFFFF" w:themeColor="background1"/>
+          <w:sz w:val="18"/>
+          <w:szCs w:val="18"/>
+        </w:rPr>
+        <w:t>, Apache Tomcat, SCRUM, Agile, UNIX, Shell Scripting</w:t>
+      </w:r>
+      <w:r>
+        <w:rPr>
+          <w:color w:val="FFFFFF" w:themeColor="background1"/>
+          <w:sz w:val="18"/>
+          <w:szCs w:val="18"/>
+        </w:rPr>
+        <w:t xml:space="preserve">, </w:t>
+      </w:r>
+      <w:r>
+        <w:rPr>
+          <w:color w:val="FFFFFF" w:themeColor="background1"/>
+          <w:sz w:val="18"/>
+          <w:szCs w:val="18"/>
+        </w:rPr>
+        <w:t>Python, C, C++</w:t>
+      </w:r>
+      <w:r>
+        <w:rPr>
+          <w:color w:val="FFFFFF" w:themeColor="background1"/>
+          <w:sz w:val="18"/>
+          <w:szCs w:val="18"/>
+        </w:rPr>
+        <w:t xml:space="preserve">, </w:t>
+      </w:r>
+      <w:r>
+        <w:rPr>
+          <w:color w:val="FFFFFF" w:themeColor="background1"/>
+          <w:sz w:val="18"/>
+          <w:szCs w:val="18"/>
+        </w:rPr>
+        <w:t xml:space="preserve">PHP, Hadoop, </w:t>
+      </w:r>
+      <w:r>
+        <w:rPr>
+          <w:color w:val="FFFFFF" w:themeColor="background1"/>
+          <w:sz w:val="18"/>
+          <w:szCs w:val="18"/>
+        </w:rPr>
+        <w:t>QTP</w:t>
+      </w:r>
+      <w:r>
+        <w:rPr>
+          <w:color w:val="FFFFFF" w:themeColor="background1"/>
+          <w:sz w:val="18"/>
+          <w:szCs w:val="18"/>
+        </w:rPr>
+        <w:t>, UTF, Selenium</w:t>
       </w:r>
       <w:r>
         <w:rPr>
@@ -3204,6 +3391,23 @@
     </w:p>
     <w:p>
       <w:pPr>
+        <w:pBdr>
+          <w:top w:val="single" w:sz="4" w:space="1" w:color="2F5496" w:themeColor="accent1" w:themeShade="BF"/>
+          <w:left w:val="single" w:sz="4" w:space="4" w:color="2F5496" w:themeColor="accent1" w:themeShade="BF"/>
+          <w:bottom w:val="single" w:sz="4" w:space="1" w:color="2F5496" w:themeColor="accent1" w:themeShade="BF"/>
+          <w:right w:val="single" w:sz="4" w:space="4" w:color="2F5496" w:themeColor="accent1" w:themeShade="BF"/>
+        </w:pBdr>
+        <w:shd w:val="clear" w:color="auto" w:fill="425370"/>
+        <w:spacing w:after="0"/>
+        <w:rPr>
+          <w:color w:val="FFFFFF" w:themeColor="background1"/>
+          <w:sz w:val="18"/>
+          <w:szCs w:val="18"/>
+        </w:rPr>
+      </w:pPr>
+    </w:p>
+    <w:p>
+      <w:pPr>
         <w:shd w:val="clear" w:color="auto" w:fill="FFFFFF" w:themeFill="background1"/>
         <w:spacing w:after="0"/>
         <w:jc w:val="center"/>
@@ -3490,21 +3694,42 @@
           <w:sz w:val="20"/>
           <w:szCs w:val="20"/>
         </w:rPr>
-        <w:t xml:space="preserve">evelopment and </w:t>
-      </w:r>
-      <w:r>
-        <w:rPr>
-          <w:sz w:val="20"/>
-          <w:szCs w:val="20"/>
-        </w:rPr>
-        <w:t>M</w:t>
-      </w:r>
-      <w:r>
-        <w:rPr>
-          <w:sz w:val="20"/>
-          <w:szCs w:val="20"/>
-        </w:rPr>
-        <w:t xml:space="preserve">anagement of </w:t>
+        <w:t>e</w:t>
+      </w:r>
+      <w:r>
+        <w:rPr>
+          <w:sz w:val="20"/>
+          <w:szCs w:val="20"/>
+        </w:rPr>
+        <w:t>sign</w:t>
+      </w:r>
+      <w:r>
+        <w:rPr>
+          <w:sz w:val="20"/>
+          <w:szCs w:val="20"/>
+        </w:rPr>
+        <w:t xml:space="preserve"> and </w:t>
+      </w:r>
+      <w:r>
+        <w:rPr>
+          <w:sz w:val="20"/>
+          <w:szCs w:val="20"/>
+        </w:rPr>
+        <w:t>Development</w:t>
+      </w:r>
+      <w:r>
+        <w:rPr>
+          <w:sz w:val="20"/>
+          <w:szCs w:val="20"/>
+        </w:rPr>
+        <w:t xml:space="preserve"> of </w:t>
+      </w:r>
+      <w:r>
+        <w:rPr>
+          <w:sz w:val="20"/>
+          <w:szCs w:val="20"/>
+        </w:rPr>
+        <w:t xml:space="preserve">Web </w:t>
       </w:r>
       <w:r>
         <w:rPr>
@@ -3759,6 +3984,13 @@
           <w:sz w:val="20"/>
           <w:szCs w:val="20"/>
         </w:rPr>
+        <w:t xml:space="preserve">&amp; developing </w:t>
+      </w:r>
+      <w:r>
+        <w:rPr>
+          <w:sz w:val="20"/>
+          <w:szCs w:val="20"/>
+        </w:rPr>
         <w:t>s</w:t>
       </w:r>
       <w:r>
@@ -3864,22 +4096,44 @@
           <w:sz w:val="20"/>
           <w:szCs w:val="20"/>
         </w:rPr>
-        <w:t xml:space="preserve"> Applications use </w:t>
-      </w:r>
-      <w:r>
-        <w:rPr>
-          <w:b/>
-          <w:sz w:val="20"/>
-          <w:szCs w:val="20"/>
-        </w:rPr>
-        <w:t>MERN (MongoDB, Express, React, Node)</w:t>
-      </w:r>
-      <w:r>
-        <w:rPr>
-          <w:sz w:val="20"/>
-          <w:szCs w:val="20"/>
-        </w:rPr>
-        <w:t xml:space="preserve"> stack.</w:t>
+        <w:t xml:space="preserve"> Applications </w:t>
+      </w:r>
+      <w:r>
+        <w:rPr>
+          <w:sz w:val="20"/>
+          <w:szCs w:val="20"/>
+        </w:rPr>
+        <w:t>built with</w:t>
+      </w:r>
+      <w:r>
+        <w:rPr>
+          <w:sz w:val="20"/>
+          <w:szCs w:val="20"/>
+        </w:rPr>
+        <w:t xml:space="preserve"> </w:t>
+      </w:r>
+      <w:r>
+        <w:rPr>
+          <w:b/>
+          <w:sz w:val="20"/>
+          <w:szCs w:val="20"/>
+        </w:rPr>
+        <w:t>ME</w:t>
+      </w:r>
+      <w:r>
+        <w:rPr>
+          <w:b/>
+          <w:sz w:val="20"/>
+          <w:szCs w:val="20"/>
+        </w:rPr>
+        <w:t xml:space="preserve">RN </w:t>
+      </w:r>
+      <w:r>
+        <w:rPr>
+          <w:sz w:val="20"/>
+          <w:szCs w:val="20"/>
+        </w:rPr>
+        <w:t>stack.</w:t>
       </w:r>
     </w:p>
     <w:p>
@@ -4308,7 +4562,7 @@
         </w:rPr>
         <w:t xml:space="preserve">     </w:t>
       </w:r>
-      <w:bookmarkStart w:id="0" w:name="_Hlk500398346"/>
+      <w:bookmarkStart w:id="1" w:name="_Hlk500398346"/>
       <w:r>
         <w:rPr>
           <w:sz w:val="20"/>
@@ -4380,7 +4634,7 @@
         </w:rPr>
         <w:t>Designed</w:t>
       </w:r>
-      <w:bookmarkEnd w:id="0"/>
+      <w:bookmarkEnd w:id="1"/>
       <w:r>
         <w:rPr>
           <w:sz w:val="20"/>
@@ -5272,6 +5526,7 @@
         </w:rPr>
       </w:pPr>
     </w:p>
+    <w:bookmarkStart w:id="2" w:name="_Hlk531203057"/>
     <w:p>
       <w:pPr>
         <w:shd w:val="clear" w:color="auto" w:fill="FFFFFF" w:themeFill="background1"/>
@@ -5373,6 +5628,7 @@
         <w:t xml:space="preserve">ducation  </w:t>
       </w:r>
     </w:p>
+    <w:bookmarkEnd w:id="2"/>
     <w:p>
       <w:pPr>
         <w:shd w:val="clear" w:color="auto" w:fill="FFFFFF" w:themeFill="background1"/>
@@ -5670,8 +5926,6 @@
         </w:rPr>
         <w:t xml:space="preserve">11    </w:t>
       </w:r>
-      <w:bookmarkStart w:id="1" w:name="_GoBack"/>
-      <w:bookmarkEnd w:id="1"/>
       <w:r>
         <w:rPr>
           <w:i/>
@@ -5709,7 +5963,6 @@
         <w:shd w:val="clear" w:color="auto" w:fill="FFFFFF" w:themeFill="background1"/>
         <w:spacing w:after="0"/>
         <w:rPr>
-          <w:b/>
           <w:sz w:val="20"/>
           <w:szCs w:val="20"/>
         </w:rPr>
@@ -5754,20 +6007,11 @@
     <w:p>
       <w:pPr>
         <w:shd w:val="clear" w:color="auto" w:fill="FFFFFF" w:themeFill="background1"/>
-        <w:spacing w:after="0" w:line="120" w:lineRule="auto"/>
-        <w:rPr>
-          <w:sz w:val="20"/>
-          <w:szCs w:val="20"/>
-        </w:rPr>
-      </w:pPr>
-    </w:p>
-    <w:p>
-      <w:pPr>
-        <w:shd w:val="clear" w:color="auto" w:fill="FFFFFF" w:themeFill="background1"/>
         <w:spacing w:after="0"/>
         <w:rPr>
-          <w:sz w:val="20"/>
-          <w:szCs w:val="20"/>
+          <w:b/>
+          <w:sz w:val="24"/>
+          <w:szCs w:val="24"/>
         </w:rPr>
       </w:pPr>
       <w:r>
@@ -5780,18 +6024,18 @@
         <mc:AlternateContent>
           <mc:Choice Requires="wps">
             <w:drawing>
-              <wp:anchor distT="0" distB="0" distL="114300" distR="114300" simplePos="0" relativeHeight="251694080" behindDoc="0" locked="0" layoutInCell="1" allowOverlap="1" wp14:anchorId="7A9FF2AB" wp14:editId="652D82D4">
+              <wp:anchor distT="0" distB="0" distL="114300" distR="114300" simplePos="0" relativeHeight="251694080" behindDoc="0" locked="0" layoutInCell="1" allowOverlap="1" wp14:anchorId="6AAD7F9E" wp14:editId="5EF9C87F">
                 <wp:simplePos x="0" y="0"/>
                 <wp:positionH relativeFrom="column">
-                  <wp:posOffset>835660</wp:posOffset>
+                  <wp:posOffset>478302</wp:posOffset>
                 </wp:positionH>
                 <wp:positionV relativeFrom="paragraph">
-                  <wp:posOffset>102870</wp:posOffset>
+                  <wp:posOffset>110637</wp:posOffset>
                 </wp:positionV>
-                <wp:extent cx="4229100" cy="0"/>
+                <wp:extent cx="4469618" cy="0"/>
                 <wp:effectExtent l="0" t="0" r="0" b="0"/>
                 <wp:wrapNone/>
-                <wp:docPr id="66" name="Straight Connector 66"/>
+                <wp:docPr id="5" name="Straight Connector 5"/>
                 <wp:cNvGraphicFramePr/>
                 <a:graphic xmlns:a="http://schemas.openxmlformats.org/drawingml/2006/main">
                   <a:graphicData uri="http://schemas.microsoft.com/office/word/2010/wordprocessingShape">
@@ -5800,7 +6044,7 @@
                       <wps:spPr>
                         <a:xfrm>
                           <a:off x="0" y="0"/>
-                          <a:ext cx="4229100" cy="0"/>
+                          <a:ext cx="4469618" cy="0"/>
                         </a:xfrm>
                         <a:prstGeom prst="line">
                           <a:avLst/>
@@ -5837,7 +6081,7 @@
           </mc:Choice>
           <mc:Fallback>
             <w:pict>
-              <v:line w14:anchorId="4AD00E3D" id="Straight Connector 66" o:spid="_x0000_s1026" style="position:absolute;z-index:251694080;visibility:visible;mso-wrap-style:square;mso-width-percent:0;mso-wrap-distance-left:9pt;mso-wrap-distance-top:0;mso-wrap-distance-right:9pt;mso-wrap-distance-bottom:0;mso-position-horizontal:absolute;mso-position-horizontal-relative:text;mso-position-vertical:absolute;mso-position-vertical-relative:text;mso-width-percent:0;mso-width-relative:margin" from="65.8pt,8.1pt" to="398.8pt,8.1pt" o:gfxdata="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" strokecolor="#8c97a8" strokeweight=".5pt">
+              <v:line w14:anchorId="79316167" id="Straight Connector 5" o:spid="_x0000_s1026" style="position:absolute;z-index:251694080;visibility:visible;mso-wrap-style:square;mso-width-percent:0;mso-wrap-distance-left:9pt;mso-wrap-distance-top:0;mso-wrap-distance-right:9pt;mso-wrap-distance-bottom:0;mso-position-horizontal:absolute;mso-position-horizontal-relative:text;mso-position-vertical:absolute;mso-position-vertical-relative:text;mso-width-percent:0;mso-width-relative:margin" from="37.65pt,8.7pt" to="389.6pt,8.7pt" o:gfxdata="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" strokecolor="#8c97a8" strokeweight=".5pt">
                 <v:stroke joinstyle="miter"/>
               </v:line>
             </w:pict>
@@ -5850,7 +6094,7 @@
           <w:sz w:val="24"/>
           <w:szCs w:val="24"/>
         </w:rPr>
-        <w:t>Certification</w:t>
+        <w:t>W</w:t>
       </w:r>
       <w:r>
         <w:rPr>
@@ -5858,7 +6102,7 @@
           <w:sz w:val="24"/>
           <w:szCs w:val="24"/>
         </w:rPr>
-        <w:t xml:space="preserve"> </w:t>
+        <w:t>orks</w:t>
       </w:r>
     </w:p>
     <w:p>
@@ -5873,6 +6117,11 @@
     </w:p>
     <w:p>
       <w:pPr>
+        <w:pStyle w:val="ListParagraph"/>
+        <w:numPr>
+          <w:ilvl w:val="0"/>
+          <w:numId w:val="9"/>
+        </w:numPr>
         <w:shd w:val="clear" w:color="auto" w:fill="FFFFFF" w:themeFill="background1"/>
         <w:spacing w:after="0"/>
         <w:rPr>
@@ -5882,6 +6131,52 @@
       </w:pPr>
       <w:r>
         <w:rPr>
+          <w:b/>
+          <w:sz w:val="20"/>
+          <w:szCs w:val="20"/>
+        </w:rPr>
+        <w:t>L</w:t>
+      </w:r>
+      <w:r>
+        <w:rPr>
+          <w:b/>
+          <w:sz w:val="20"/>
+          <w:szCs w:val="20"/>
+        </w:rPr>
+        <w:t xml:space="preserve">andmark </w:t>
+      </w:r>
+      <w:r>
+        <w:rPr>
+          <w:b/>
+          <w:sz w:val="20"/>
+          <w:szCs w:val="20"/>
+        </w:rPr>
+        <w:t>R</w:t>
+      </w:r>
+      <w:r>
+        <w:rPr>
+          <w:b/>
+          <w:sz w:val="20"/>
+          <w:szCs w:val="20"/>
+        </w:rPr>
+        <w:t>emarks</w:t>
+      </w:r>
+      <w:r>
+        <w:rPr>
+          <w:sz w:val="20"/>
+          <w:szCs w:val="20"/>
+        </w:rPr>
+        <w:t>,</w:t>
+      </w:r>
+      <w:r>
+        <w:rPr>
+          <w:sz w:val="20"/>
+          <w:szCs w:val="20"/>
+        </w:rPr>
+        <w:t xml:space="preserve"> web app</w:t>
+      </w:r>
+      <w:r>
+        <w:rPr>
           <w:sz w:val="20"/>
           <w:szCs w:val="20"/>
         </w:rPr>
@@ -5892,7 +6187,37 @@
           <w:sz w:val="20"/>
           <w:szCs w:val="20"/>
         </w:rPr>
-        <w:t xml:space="preserve">Nov 2017    Certified MongoDB developer      </w:t>
+        <w:t>to remark places, review them &amp; much more.</w:t>
+      </w:r>
+    </w:p>
+    <w:p>
+      <w:pPr>
+        <w:pStyle w:val="ListParagraph"/>
+        <w:numPr>
+          <w:ilvl w:val="0"/>
+          <w:numId w:val="9"/>
+        </w:numPr>
+        <w:shd w:val="clear" w:color="auto" w:fill="FFFFFF" w:themeFill="background1"/>
+        <w:spacing w:after="0"/>
+        <w:rPr>
+          <w:sz w:val="20"/>
+          <w:szCs w:val="20"/>
+        </w:rPr>
+      </w:pPr>
+      <w:r>
+        <w:rPr>
+          <w:b/>
+          <w:sz w:val="20"/>
+          <w:szCs w:val="20"/>
+        </w:rPr>
+        <w:t>mERP</w:t>
+      </w:r>
+      <w:r>
+        <w:rPr>
+          <w:sz w:val="20"/>
+          <w:szCs w:val="20"/>
+        </w:rPr>
+        <w:t>, web</w:t>
       </w:r>
       <w:r>
         <w:rPr>
@@ -5906,6 +6231,20 @@
           <w:sz w:val="20"/>
           <w:szCs w:val="20"/>
         </w:rPr>
+        <w:t>application</w:t>
+      </w:r>
+      <w:r>
+        <w:rPr>
+          <w:sz w:val="20"/>
+          <w:szCs w:val="20"/>
+        </w:rPr>
+        <w:t xml:space="preserve"> that</w:t>
+      </w:r>
+      <w:r>
+        <w:rPr>
+          <w:sz w:val="20"/>
+          <w:szCs w:val="20"/>
+        </w:rPr>
         <w:t xml:space="preserve"> </w:t>
       </w:r>
       <w:r>
@@ -5913,8 +6252,14 @@
           <w:sz w:val="20"/>
           <w:szCs w:val="20"/>
         </w:rPr>
-        <w:tab/>
-        <w:t xml:space="preserve">    </w:t>
+        <w:t>manages company’s manpower &amp; business flow.</w:t>
+      </w:r>
+      <w:r>
+        <w:rPr>
+          <w:sz w:val="20"/>
+          <w:szCs w:val="20"/>
+        </w:rPr>
+        <w:t xml:space="preserve"> </w:t>
       </w:r>
     </w:p>
     <w:sectPr>
@@ -6003,8 +6348,15 @@
         <v:path o:extrusionok="f" gradientshapeok="t" o:connecttype="rect"/>
         <o:lock v:ext="edit" aspectratio="t"/>
       </v:shapetype>
-      <v:shape id="_x0000_i1028" type="#_x0000_t75" style="width:16.3pt;height:16.3pt;visibility:visible;mso-wrap-style:square" o:bullet="t">
+      <v:shape id="_x0000_i1090" type="#_x0000_t75" style="width:15.9pt;height:15.9pt;visibility:visible;mso-wrap-style:square" o:bullet="t">
         <v:imagedata r:id="rId1" o:title=""/>
+      </v:shape>
+    </w:pict>
+  </w:numPicBullet>
+  <w:numPicBullet w:numPicBulletId="1">
+    <w:pict>
+      <v:shape id="_x0000_i1091" type="#_x0000_t75" style="width:11.7pt;height:11.7pt;visibility:visible;mso-wrap-style:square" o:bullet="t">
+        <v:imagedata r:id="rId2" o:title=""/>
       </v:shape>
     </w:pict>
   </w:numPicBullet>
@@ -6686,6 +7038,119 @@
     </w:lvl>
   </w:abstractNum>
   <w:abstractNum w:abstractNumId="6" w15:restartNumberingAfterBreak="0">
+    <w:nsid w:val="35C15BC6"/>
+    <w:multiLevelType w:val="hybridMultilevel"/>
+    <w:tmpl w:val="ED16FF16"/>
+    <w:lvl w:ilvl="0" w:tplc="04090001">
+      <w:start w:val="1"/>
+      <w:numFmt w:val="bullet"/>
+      <w:lvlText w:val=""/>
+      <w:lvlJc w:val="left"/>
+      <w:pPr>
+        <w:ind w:left="1080" w:hanging="360"/>
+      </w:pPr>
+      <w:rPr>
+        <w:rFonts w:ascii="Symbol" w:hAnsi="Symbol" w:hint="default"/>
+      </w:rPr>
+    </w:lvl>
+    <w:lvl w:ilvl="1" w:tplc="04090003" w:tentative="1">
+      <w:start w:val="1"/>
+      <w:numFmt w:val="bullet"/>
+      <w:lvlText w:val="o"/>
+      <w:lvlJc w:val="left"/>
+      <w:pPr>
+        <w:ind w:left="1800" w:hanging="360"/>
+      </w:pPr>
+      <w:rPr>
+        <w:rFonts w:ascii="Courier New" w:hAnsi="Courier New" w:cs="Courier New" w:hint="default"/>
+      </w:rPr>
+    </w:lvl>
+    <w:lvl w:ilvl="2" w:tplc="04090005" w:tentative="1">
+      <w:start w:val="1"/>
+      <w:numFmt w:val="bullet"/>
+      <w:lvlText w:val=""/>
+      <w:lvlJc w:val="left"/>
+      <w:pPr>
+        <w:ind w:left="2520" w:hanging="360"/>
+      </w:pPr>
+      <w:rPr>
+        <w:rFonts w:ascii="Wingdings" w:hAnsi="Wingdings" w:hint="default"/>
+      </w:rPr>
+    </w:lvl>
+    <w:lvl w:ilvl="3" w:tplc="04090001" w:tentative="1">
+      <w:start w:val="1"/>
+      <w:numFmt w:val="bullet"/>
+      <w:lvlText w:val=""/>
+      <w:lvlJc w:val="left"/>
+      <w:pPr>
+        <w:ind w:left="3240" w:hanging="360"/>
+      </w:pPr>
+      <w:rPr>
+        <w:rFonts w:ascii="Symbol" w:hAnsi="Symbol" w:hint="default"/>
+      </w:rPr>
+    </w:lvl>
+    <w:lvl w:ilvl="4" w:tplc="04090003" w:tentative="1">
+      <w:start w:val="1"/>
+      <w:numFmt w:val="bullet"/>
+      <w:lvlText w:val="o"/>
+      <w:lvlJc w:val="left"/>
+      <w:pPr>
+        <w:ind w:left="3960" w:hanging="360"/>
+      </w:pPr>
+      <w:rPr>
+        <w:rFonts w:ascii="Courier New" w:hAnsi="Courier New" w:cs="Courier New" w:hint="default"/>
+      </w:rPr>
+    </w:lvl>
+    <w:lvl w:ilvl="5" w:tplc="04090005" w:tentative="1">
+      <w:start w:val="1"/>
+      <w:numFmt w:val="bullet"/>
+      <w:lvlText w:val=""/>
+      <w:lvlJc w:val="left"/>
+      <w:pPr>
+        <w:ind w:left="4680" w:hanging="360"/>
+      </w:pPr>
+      <w:rPr>
+        <w:rFonts w:ascii="Wingdings" w:hAnsi="Wingdings" w:hint="default"/>
+      </w:rPr>
+    </w:lvl>
+    <w:lvl w:ilvl="6" w:tplc="04090001" w:tentative="1">
+      <w:start w:val="1"/>
+      <w:numFmt w:val="bullet"/>
+      <w:lvlText w:val=""/>
+      <w:lvlJc w:val="left"/>
+      <w:pPr>
+        <w:ind w:left="5400" w:hanging="360"/>
+      </w:pPr>
+      <w:rPr>
+        <w:rFonts w:ascii="Symbol" w:hAnsi="Symbol" w:hint="default"/>
+      </w:rPr>
+    </w:lvl>
+    <w:lvl w:ilvl="7" w:tplc="04090003" w:tentative="1">
+      <w:start w:val="1"/>
+      <w:numFmt w:val="bullet"/>
+      <w:lvlText w:val="o"/>
+      <w:lvlJc w:val="left"/>
+      <w:pPr>
+        <w:ind w:left="6120" w:hanging="360"/>
+      </w:pPr>
+      <w:rPr>
+        <w:rFonts w:ascii="Courier New" w:hAnsi="Courier New" w:cs="Courier New" w:hint="default"/>
+      </w:rPr>
+    </w:lvl>
+    <w:lvl w:ilvl="8" w:tplc="04090005" w:tentative="1">
+      <w:start w:val="1"/>
+      <w:numFmt w:val="bullet"/>
+      <w:lvlText w:val=""/>
+      <w:lvlJc w:val="left"/>
+      <w:pPr>
+        <w:ind w:left="6840" w:hanging="360"/>
+      </w:pPr>
+      <w:rPr>
+        <w:rFonts w:ascii="Wingdings" w:hAnsi="Wingdings" w:hint="default"/>
+      </w:rPr>
+    </w:lvl>
+  </w:abstractNum>
+  <w:abstractNum w:abstractNumId="7" w15:restartNumberingAfterBreak="0">
     <w:nsid w:val="38780291"/>
     <w:multiLevelType w:val="hybridMultilevel"/>
     <w:tmpl w:val="66261A10"/>
@@ -6800,7 +7265,7 @@
       </w:rPr>
     </w:lvl>
   </w:abstractNum>
-  <w:abstractNum w:abstractNumId="7" w15:restartNumberingAfterBreak="0">
+  <w:abstractNum w:abstractNumId="8" w15:restartNumberingAfterBreak="0">
     <w:nsid w:val="38BF2F4B"/>
     <w:multiLevelType w:val="hybridMultilevel"/>
     <w:tmpl w:val="1C345C84"/>
@@ -6913,7 +7378,7 @@
       </w:rPr>
     </w:lvl>
   </w:abstractNum>
-  <w:abstractNum w:abstractNumId="8" w15:restartNumberingAfterBreak="0">
+  <w:abstractNum w:abstractNumId="9" w15:restartNumberingAfterBreak="0">
     <w:nsid w:val="3C9269BC"/>
     <w:multiLevelType w:val="hybridMultilevel"/>
     <w:tmpl w:val="45DA1B50"/>
@@ -7026,7 +7491,7 @@
       </w:rPr>
     </w:lvl>
   </w:abstractNum>
-  <w:abstractNum w:abstractNumId="9" w15:restartNumberingAfterBreak="0">
+  <w:abstractNum w:abstractNumId="10" w15:restartNumberingAfterBreak="0">
     <w:nsid w:val="3F154BF7"/>
     <w:multiLevelType w:val="hybridMultilevel"/>
     <w:tmpl w:val="0A8CF15C"/>
@@ -7139,7 +7604,7 @@
       </w:rPr>
     </w:lvl>
   </w:abstractNum>
-  <w:abstractNum w:abstractNumId="10" w15:restartNumberingAfterBreak="0">
+  <w:abstractNum w:abstractNumId="11" w15:restartNumberingAfterBreak="0">
     <w:nsid w:val="499A5313"/>
     <w:multiLevelType w:val="hybridMultilevel"/>
     <w:tmpl w:val="C81EB2DC"/>
@@ -7254,7 +7719,7 @@
       </w:rPr>
     </w:lvl>
   </w:abstractNum>
-  <w:abstractNum w:abstractNumId="11" w15:restartNumberingAfterBreak="0">
+  <w:abstractNum w:abstractNumId="12" w15:restartNumberingAfterBreak="0">
     <w:nsid w:val="4B2B00AE"/>
     <w:multiLevelType w:val="hybridMultilevel"/>
     <w:tmpl w:val="A5E244F6"/>
@@ -7367,7 +7832,7 @@
       </w:rPr>
     </w:lvl>
   </w:abstractNum>
-  <w:abstractNum w:abstractNumId="12" w15:restartNumberingAfterBreak="0">
+  <w:abstractNum w:abstractNumId="13" w15:restartNumberingAfterBreak="0">
     <w:nsid w:val="60555D2E"/>
     <w:multiLevelType w:val="hybridMultilevel"/>
     <w:tmpl w:val="EFE4BBFE"/>
@@ -7480,7 +7945,7 @@
       </w:rPr>
     </w:lvl>
   </w:abstractNum>
-  <w:abstractNum w:abstractNumId="13" w15:restartNumberingAfterBreak="0">
+  <w:abstractNum w:abstractNumId="14" w15:restartNumberingAfterBreak="0">
     <w:nsid w:val="702B65D9"/>
     <w:multiLevelType w:val="hybridMultilevel"/>
     <w:tmpl w:val="220693E4"/>
@@ -7600,40 +8065,43 @@
     <w:abstractNumId w:val="3"/>
   </w:num>
   <w:num w:numId="3">
-    <w:abstractNumId w:val="7"/>
+    <w:abstractNumId w:val="8"/>
   </w:num>
   <w:num w:numId="4">
-    <w:abstractNumId w:val="8"/>
+    <w:abstractNumId w:val="9"/>
   </w:num>
   <w:num w:numId="5">
     <w:abstractNumId w:val="5"/>
   </w:num>
   <w:num w:numId="6">
-    <w:abstractNumId w:val="11"/>
+    <w:abstractNumId w:val="12"/>
   </w:num>
   <w:num w:numId="7">
-    <w:abstractNumId w:val="9"/>
+    <w:abstractNumId w:val="10"/>
   </w:num>
   <w:num w:numId="8">
-    <w:abstractNumId w:val="6"/>
+    <w:abstractNumId w:val="7"/>
   </w:num>
   <w:num w:numId="9">
-    <w:abstractNumId w:val="10"/>
+    <w:abstractNumId w:val="11"/>
   </w:num>
   <w:num w:numId="10">
     <w:abstractNumId w:val="0"/>
   </w:num>
   <w:num w:numId="11">
-    <w:abstractNumId w:val="12"/>
+    <w:abstractNumId w:val="13"/>
   </w:num>
   <w:num w:numId="12">
     <w:abstractNumId w:val="4"/>
   </w:num>
   <w:num w:numId="13">
-    <w:abstractNumId w:val="13"/>
+    <w:abstractNumId w:val="14"/>
   </w:num>
   <w:num w:numId="14">
     <w:abstractNumId w:val="1"/>
+  </w:num>
+  <w:num w:numId="15">
+    <w:abstractNumId w:val="6"/>
   </w:num>
 </w:numbering>
 </file>

</xml_diff>